<commit_message>
updating whole folder dir
updating whole folder dir
</commit_message>
<xml_diff>
--- a/Django Infos.docx
+++ b/Django Infos.docx
@@ -31,7 +31,21 @@
         <w:rPr>
           <w:color w:val="00B050"/>
         </w:rPr>
-        <w:t>#Installed folder</w:t>
+        <w:t>#</w:t>
+      </w:r>
+      <w:proofErr w:type="gramStart"/>
+      <w:r>
+        <w:rPr>
+          <w:color w:val="00B050"/>
+        </w:rPr>
+        <w:t>Installed</w:t>
+      </w:r>
+      <w:proofErr w:type="gramEnd"/>
+      <w:r>
+        <w:rPr>
+          <w:color w:val="00B050"/>
+        </w:rPr>
+        <w:t xml:space="preserve"> folder</w:t>
       </w:r>
     </w:p>
     <w:p>
@@ -50,40 +64,117 @@
         <w:rPr>
           <w:color w:val="00B050"/>
         </w:rPr>
-        <w:t>#Creating new django server</w:t>
-      </w:r>
-    </w:p>
-    <w:p>
-      <w:pPr>
-        <w:spacing w:before="40" w:after="80" w:line="240" w:lineRule="auto"/>
-      </w:pPr>
-      <w:r>
-        <w:t>conda create --name &lt;server_name&gt; django</w:t>
-      </w:r>
-    </w:p>
-    <w:p>
-      <w:pPr>
-        <w:spacing w:before="40" w:after="80" w:line="240" w:lineRule="auto"/>
-        <w:rPr>
-          <w:color w:val="00B050"/>
-        </w:rPr>
-      </w:pPr>
-      <w:r>
-        <w:rPr>
-          <w:color w:val="00B050"/>
-        </w:rPr>
-        <w:t>#Starging server</w:t>
-      </w:r>
-    </w:p>
-    <w:p>
-      <w:pPr>
-        <w:spacing w:before="40" w:after="80" w:line="240" w:lineRule="auto"/>
-      </w:pPr>
-      <w:r>
-        <w:t xml:space="preserve">conda activate </w:t>
-      </w:r>
-      <w:r>
-        <w:t>&lt;server_name&gt;</w:t>
+        <w:t>#</w:t>
+      </w:r>
+      <w:proofErr w:type="gramStart"/>
+      <w:r>
+        <w:rPr>
+          <w:color w:val="00B050"/>
+        </w:rPr>
+        <w:t>Creating</w:t>
+      </w:r>
+      <w:proofErr w:type="gramEnd"/>
+      <w:r>
+        <w:rPr>
+          <w:color w:val="00B050"/>
+        </w:rPr>
+        <w:t xml:space="preserve"> new </w:t>
+      </w:r>
+      <w:proofErr w:type="spellStart"/>
+      <w:r>
+        <w:rPr>
+          <w:color w:val="00B050"/>
+        </w:rPr>
+        <w:t>django</w:t>
+      </w:r>
+      <w:proofErr w:type="spellEnd"/>
+      <w:r>
+        <w:rPr>
+          <w:color w:val="00B050"/>
+        </w:rPr>
+        <w:t xml:space="preserve"> server</w:t>
+      </w:r>
+    </w:p>
+    <w:p>
+      <w:pPr>
+        <w:spacing w:before="40" w:after="80" w:line="240" w:lineRule="auto"/>
+      </w:pPr>
+      <w:proofErr w:type="spellStart"/>
+      <w:proofErr w:type="gramStart"/>
+      <w:r>
+        <w:t>conda</w:t>
+      </w:r>
+      <w:proofErr w:type="spellEnd"/>
+      <w:proofErr w:type="gramEnd"/>
+      <w:r>
+        <w:t xml:space="preserve"> create --name &lt;</w:t>
+      </w:r>
+      <w:proofErr w:type="spellStart"/>
+      <w:r>
+        <w:t>server_name</w:t>
+      </w:r>
+      <w:proofErr w:type="spellEnd"/>
+      <w:r>
+        <w:t xml:space="preserve">&gt; </w:t>
+      </w:r>
+      <w:proofErr w:type="spellStart"/>
+      <w:r>
+        <w:t>django</w:t>
+      </w:r>
+      <w:proofErr w:type="spellEnd"/>
+    </w:p>
+    <w:p>
+      <w:pPr>
+        <w:spacing w:before="40" w:after="80" w:line="240" w:lineRule="auto"/>
+        <w:rPr>
+          <w:color w:val="00B050"/>
+        </w:rPr>
+      </w:pPr>
+      <w:r>
+        <w:rPr>
+          <w:color w:val="00B050"/>
+        </w:rPr>
+        <w:t>#</w:t>
+      </w:r>
+      <w:proofErr w:type="spellStart"/>
+      <w:r>
+        <w:rPr>
+          <w:color w:val="00B050"/>
+        </w:rPr>
+        <w:t>Starging</w:t>
+      </w:r>
+      <w:proofErr w:type="spellEnd"/>
+      <w:r>
+        <w:rPr>
+          <w:color w:val="00B050"/>
+        </w:rPr>
+        <w:t xml:space="preserve"> server</w:t>
+      </w:r>
+    </w:p>
+    <w:p>
+      <w:pPr>
+        <w:spacing w:before="40" w:after="80" w:line="240" w:lineRule="auto"/>
+      </w:pPr>
+      <w:proofErr w:type="spellStart"/>
+      <w:proofErr w:type="gramStart"/>
+      <w:r>
+        <w:t>conda</w:t>
+      </w:r>
+      <w:proofErr w:type="spellEnd"/>
+      <w:proofErr w:type="gramEnd"/>
+      <w:r>
+        <w:t xml:space="preserve"> activate </w:t>
+      </w:r>
+      <w:r>
+        <w:t>&lt;</w:t>
+      </w:r>
+      <w:proofErr w:type="spellStart"/>
+      <w:r>
+        <w:t>server_name</w:t>
+      </w:r>
+      <w:proofErr w:type="spellEnd"/>
+      <w:r>
+        <w:t>&gt;</w:t>
       </w:r>
     </w:p>
     <w:p>
@@ -104,59 +195,128 @@
       <w:pPr>
         <w:spacing w:before="40" w:after="80" w:line="240" w:lineRule="auto"/>
       </w:pPr>
-      <w:r>
-        <w:t>conda deactivate</w:t>
-      </w:r>
-    </w:p>
-    <w:p>
-      <w:pPr>
-        <w:spacing w:before="40" w:after="80" w:line="240" w:lineRule="auto"/>
-        <w:rPr>
-          <w:color w:val="00B050"/>
-        </w:rPr>
-      </w:pPr>
-      <w:r>
-        <w:rPr>
-          <w:color w:val="00B050"/>
-        </w:rPr>
-        <w:t>#Listing all servers environments</w:t>
-      </w:r>
-    </w:p>
-    <w:p>
-      <w:pPr>
-        <w:spacing w:before="40" w:after="80" w:line="240" w:lineRule="auto"/>
-      </w:pPr>
-      <w:r>
-        <w:t>conda info --envs</w:t>
-      </w:r>
-    </w:p>
-    <w:p>
-      <w:pPr>
-        <w:spacing w:before="40" w:after="80" w:line="240" w:lineRule="auto"/>
-        <w:rPr>
-          <w:color w:val="00B050"/>
-        </w:rPr>
-      </w:pPr>
-      <w:r>
-        <w:rPr>
-          <w:color w:val="00B050"/>
-        </w:rPr>
-        <w:t>#To start a django project via VS studio</w:t>
-      </w:r>
-    </w:p>
-    <w:p>
-      <w:pPr>
-        <w:spacing w:before="40" w:after="80" w:line="240" w:lineRule="auto"/>
-        <w:rPr>
-          <w:color w:val="00B050"/>
-        </w:rPr>
-      </w:pPr>
-      <w:r>
-        <w:rPr>
-          <w:color w:val="00B050"/>
-        </w:rPr>
-        <w:t>#navigate to the code folders via cmd</w:t>
-      </w:r>
+      <w:proofErr w:type="spellStart"/>
+      <w:proofErr w:type="gramStart"/>
+      <w:r>
+        <w:t>conda</w:t>
+      </w:r>
+      <w:proofErr w:type="spellEnd"/>
+      <w:proofErr w:type="gramEnd"/>
+      <w:r>
+        <w:t xml:space="preserve"> deactivate</w:t>
+      </w:r>
+    </w:p>
+    <w:p>
+      <w:pPr>
+        <w:spacing w:before="40" w:after="80" w:line="240" w:lineRule="auto"/>
+        <w:rPr>
+          <w:color w:val="00B050"/>
+        </w:rPr>
+      </w:pPr>
+      <w:r>
+        <w:rPr>
+          <w:color w:val="00B050"/>
+        </w:rPr>
+        <w:t>#</w:t>
+      </w:r>
+      <w:proofErr w:type="gramStart"/>
+      <w:r>
+        <w:rPr>
+          <w:color w:val="00B050"/>
+        </w:rPr>
+        <w:t>Listing</w:t>
+      </w:r>
+      <w:proofErr w:type="gramEnd"/>
+      <w:r>
+        <w:rPr>
+          <w:color w:val="00B050"/>
+        </w:rPr>
+        <w:t xml:space="preserve"> all servers environments</w:t>
+      </w:r>
+    </w:p>
+    <w:p>
+      <w:pPr>
+        <w:spacing w:before="40" w:after="80" w:line="240" w:lineRule="auto"/>
+      </w:pPr>
+      <w:proofErr w:type="spellStart"/>
+      <w:proofErr w:type="gramStart"/>
+      <w:r>
+        <w:t>conda</w:t>
+      </w:r>
+      <w:proofErr w:type="spellEnd"/>
+      <w:proofErr w:type="gramEnd"/>
+      <w:r>
+        <w:t xml:space="preserve"> info --</w:t>
+      </w:r>
+      <w:proofErr w:type="spellStart"/>
+      <w:r>
+        <w:t>envs</w:t>
+      </w:r>
+      <w:proofErr w:type="spellEnd"/>
+    </w:p>
+    <w:p>
+      <w:pPr>
+        <w:spacing w:before="40" w:after="80" w:line="240" w:lineRule="auto"/>
+        <w:rPr>
+          <w:color w:val="00B050"/>
+        </w:rPr>
+      </w:pPr>
+      <w:r>
+        <w:rPr>
+          <w:color w:val="00B050"/>
+        </w:rPr>
+        <w:t>#</w:t>
+      </w:r>
+      <w:proofErr w:type="gramStart"/>
+      <w:r>
+        <w:rPr>
+          <w:color w:val="00B050"/>
+        </w:rPr>
+        <w:t>To</w:t>
+      </w:r>
+      <w:proofErr w:type="gramEnd"/>
+      <w:r>
+        <w:rPr>
+          <w:color w:val="00B050"/>
+        </w:rPr>
+        <w:t xml:space="preserve"> start a </w:t>
+      </w:r>
+      <w:proofErr w:type="spellStart"/>
+      <w:r>
+        <w:rPr>
+          <w:color w:val="00B050"/>
+        </w:rPr>
+        <w:t>django</w:t>
+      </w:r>
+      <w:proofErr w:type="spellEnd"/>
+      <w:r>
+        <w:rPr>
+          <w:color w:val="00B050"/>
+        </w:rPr>
+        <w:t xml:space="preserve"> project via VS studio</w:t>
+      </w:r>
+    </w:p>
+    <w:p>
+      <w:pPr>
+        <w:spacing w:before="40" w:after="80" w:line="240" w:lineRule="auto"/>
+        <w:rPr>
+          <w:color w:val="00B050"/>
+        </w:rPr>
+      </w:pPr>
+      <w:r>
+        <w:rPr>
+          <w:color w:val="00B050"/>
+        </w:rPr>
+        <w:t xml:space="preserve">#navigate to the code folders via </w:t>
+      </w:r>
+      <w:proofErr w:type="spellStart"/>
+      <w:r>
+        <w:rPr>
+          <w:color w:val="00B050"/>
+        </w:rPr>
+        <w:t>cmd</w:t>
+      </w:r>
+      <w:proofErr w:type="spellEnd"/>
     </w:p>
     <w:p>
       <w:pPr>
@@ -176,8 +336,34 @@
       <w:pPr>
         <w:spacing w:before="40" w:after="80" w:line="240" w:lineRule="auto"/>
       </w:pPr>
-      <w:r>
-        <w:t>django-admin startproject &lt;project_name&gt;</w:t>
+      <w:proofErr w:type="spellStart"/>
+      <w:proofErr w:type="gramStart"/>
+      <w:r>
+        <w:t>django</w:t>
+      </w:r>
+      <w:proofErr w:type="spellEnd"/>
+      <w:r>
+        <w:t>-admin</w:t>
+      </w:r>
+      <w:proofErr w:type="gramEnd"/>
+      <w:r>
+        <w:t xml:space="preserve"> </w:t>
+      </w:r>
+      <w:proofErr w:type="spellStart"/>
+      <w:r>
+        <w:t>startproject</w:t>
+      </w:r>
+      <w:proofErr w:type="spellEnd"/>
+      <w:r>
+        <w:t xml:space="preserve"> &lt;</w:t>
+      </w:r>
+      <w:proofErr w:type="spellStart"/>
+      <w:r>
+        <w:t>project_name</w:t>
+      </w:r>
+      <w:proofErr w:type="spellEnd"/>
+      <w:r>
+        <w:t>&gt;</w:t>
       </w:r>
     </w:p>
     <w:p>
@@ -218,36 +404,147 @@
       <w:pPr>
         <w:spacing w:before="40" w:after="80" w:line="240" w:lineRule="auto"/>
       </w:pPr>
-      <w:r>
-        <w:t>python manage.py runserver</w:t>
-      </w:r>
-    </w:p>
-    <w:p>
-      <w:pPr>
-        <w:spacing w:before="40" w:after="80" w:line="240" w:lineRule="auto"/>
-        <w:rPr>
-          <w:color w:val="00B050"/>
-        </w:rPr>
-      </w:pPr>
-      <w:r>
-        <w:rPr>
-          <w:color w:val="00B050"/>
-        </w:rPr>
-        <w:t>#To create an application inside the created server</w:t>
-      </w:r>
-    </w:p>
-    <w:p>
-      <w:pPr>
-        <w:spacing w:before="40" w:after="80" w:line="240" w:lineRule="auto"/>
-      </w:pPr>
-      <w:r>
-        <w:t>Python manage.py startapp &lt;app_name&gt;</w:t>
-      </w:r>
-    </w:p>
-    <w:p>
-      <w:pPr>
-        <w:spacing w:before="40" w:after="80" w:line="240" w:lineRule="auto"/>
-      </w:pPr>
+      <w:proofErr w:type="gramStart"/>
+      <w:r>
+        <w:t>python</w:t>
+      </w:r>
+      <w:proofErr w:type="gramEnd"/>
+      <w:r>
+        <w:t xml:space="preserve"> manage.py </w:t>
+      </w:r>
+      <w:proofErr w:type="spellStart"/>
+      <w:r>
+        <w:t>runserver</w:t>
+      </w:r>
+      <w:proofErr w:type="spellEnd"/>
+    </w:p>
+    <w:p>
+      <w:pPr>
+        <w:spacing w:before="40" w:after="80" w:line="240" w:lineRule="auto"/>
+        <w:rPr>
+          <w:color w:val="00B050"/>
+        </w:rPr>
+      </w:pPr>
+      <w:r>
+        <w:rPr>
+          <w:color w:val="00B050"/>
+        </w:rPr>
+        <w:t>#</w:t>
+      </w:r>
+      <w:proofErr w:type="gramStart"/>
+      <w:r>
+        <w:rPr>
+          <w:color w:val="00B050"/>
+        </w:rPr>
+        <w:t>To</w:t>
+      </w:r>
+      <w:proofErr w:type="gramEnd"/>
+      <w:r>
+        <w:rPr>
+          <w:color w:val="00B050"/>
+        </w:rPr>
+        <w:t xml:space="preserve"> create an application inside the created server</w:t>
+      </w:r>
+    </w:p>
+    <w:p>
+      <w:pPr>
+        <w:spacing w:before="40" w:after="80" w:line="240" w:lineRule="auto"/>
+      </w:pPr>
+      <w:r>
+        <w:t xml:space="preserve">Python manage.py </w:t>
+      </w:r>
+      <w:proofErr w:type="spellStart"/>
+      <w:r>
+        <w:t>startapp</w:t>
+      </w:r>
+      <w:proofErr w:type="spellEnd"/>
+      <w:r>
+        <w:t xml:space="preserve"> &lt;</w:t>
+      </w:r>
+      <w:proofErr w:type="spellStart"/>
+      <w:r>
+        <w:t>app_name</w:t>
+      </w:r>
+      <w:proofErr w:type="spellEnd"/>
+      <w:r>
+        <w:t>&gt;</w:t>
+      </w:r>
+    </w:p>
+    <w:p>
+      <w:pPr>
+        <w:spacing w:before="40" w:after="80" w:line="240" w:lineRule="auto"/>
+      </w:pPr>
+    </w:p>
+    <w:p>
+      <w:pPr>
+        <w:spacing w:before="40" w:after="80" w:line="240" w:lineRule="auto"/>
+        <w:rPr>
+          <w:color w:val="00B050"/>
+        </w:rPr>
+      </w:pPr>
+      <w:r>
+        <w:rPr>
+          <w:color w:val="00B050"/>
+        </w:rPr>
+        <w:t>#</w:t>
+      </w:r>
+      <w:proofErr w:type="gramStart"/>
+      <w:r>
+        <w:rPr>
+          <w:color w:val="00B050"/>
+        </w:rPr>
+        <w:t>Creating</w:t>
+      </w:r>
+      <w:proofErr w:type="gramEnd"/>
+      <w:r>
+        <w:rPr>
+          <w:color w:val="00B050"/>
+        </w:rPr>
+        <w:t xml:space="preserve"> </w:t>
+      </w:r>
+      <w:proofErr w:type="spellStart"/>
+      <w:r>
+        <w:rPr>
+          <w:color w:val="00B050"/>
+        </w:rPr>
+        <w:t>superuser</w:t>
+      </w:r>
+      <w:proofErr w:type="spellEnd"/>
+      <w:r>
+        <w:rPr>
+          <w:color w:val="00B050"/>
+        </w:rPr>
+        <w:t xml:space="preserve"> for </w:t>
+      </w:r>
+      <w:proofErr w:type="spellStart"/>
+      <w:r>
+        <w:rPr>
+          <w:color w:val="00B050"/>
+        </w:rPr>
+        <w:t>Django</w:t>
+      </w:r>
+      <w:proofErr w:type="spellEnd"/>
+      <w:r>
+        <w:rPr>
+          <w:color w:val="00B050"/>
+        </w:rPr>
+        <w:t xml:space="preserve"> Admin screen</w:t>
+      </w:r>
+    </w:p>
+    <w:p>
+      <w:pPr>
+        <w:spacing w:before="40" w:after="80" w:line="240" w:lineRule="auto"/>
+      </w:pPr>
+      <w:r>
+        <w:t xml:space="preserve">Python manage.py </w:t>
+      </w:r>
+      <w:proofErr w:type="spellStart"/>
+      <w:r>
+        <w:t>createsuperuser</w:t>
+      </w:r>
+      <w:bookmarkStart w:id="0" w:name="_GoBack"/>
+      <w:bookmarkEnd w:id="0"/>
+      <w:proofErr w:type="spellEnd"/>
     </w:p>
     <w:p>
       <w:pPr>
@@ -268,13 +565,23 @@
           <w:szCs w:val="28"/>
         </w:rPr>
       </w:pPr>
+      <w:proofErr w:type="spellStart"/>
       <w:r>
         <w:rPr>
           <w:b/>
           <w:sz w:val="28"/>
           <w:szCs w:val="28"/>
         </w:rPr>
-        <w:t>Django Project Structure</w:t>
+        <w:t>Django</w:t>
+      </w:r>
+      <w:proofErr w:type="spellEnd"/>
+      <w:r>
+        <w:rPr>
+          <w:b/>
+          <w:sz w:val="28"/>
+          <w:szCs w:val="28"/>
+        </w:rPr>
+        <w:t xml:space="preserve"> Project Structure</w:t>
       </w:r>
     </w:p>
     <w:tbl>
@@ -360,7 +667,15 @@
               <w:t>__init__.py</w:t>
             </w:r>
             <w:r>
-              <w:t xml:space="preserve"> = Blank python file that defines the whole dir as a Package</w:t>
+              <w:t xml:space="preserve"> = Blank python file that defines the whole </w:t>
+            </w:r>
+            <w:proofErr w:type="spellStart"/>
+            <w:r>
+              <w:t>dir</w:t>
+            </w:r>
+            <w:proofErr w:type="spellEnd"/>
+            <w:r>
+              <w:t xml:space="preserve"> as a Package</w:t>
             </w:r>
           </w:p>
           <w:p>
@@ -383,8 +698,29 @@
               <w:t xml:space="preserve"> = stores all server settings</w:t>
             </w:r>
             <w:r>
-              <w:t>, pages dir, DB, css/js</w:t>
-            </w:r>
+              <w:t xml:space="preserve">, pages </w:t>
+            </w:r>
+            <w:proofErr w:type="spellStart"/>
+            <w:r>
+              <w:t>dir</w:t>
+            </w:r>
+            <w:proofErr w:type="spellEnd"/>
+            <w:r>
+              <w:t xml:space="preserve">, DB, </w:t>
+            </w:r>
+            <w:proofErr w:type="spellStart"/>
+            <w:r>
+              <w:t>css</w:t>
+            </w:r>
+            <w:proofErr w:type="spellEnd"/>
+            <w:r>
+              <w:t>/</w:t>
+            </w:r>
+            <w:proofErr w:type="spellStart"/>
+            <w:r>
+              <w:t>js</w:t>
+            </w:r>
+            <w:proofErr w:type="spellEnd"/>
           </w:p>
           <w:p>
             <w:pPr>
@@ -423,7 +759,15 @@
               <w:t>Wsgi.py</w:t>
             </w:r>
             <w:r>
-              <w:t xml:space="preserve"> = File that stores Web Server Gateway Interface information, which is used for application deployment (prod, dev,uat)</w:t>
+              <w:t xml:space="preserve"> = File that stores Web Server Gateway Interface information, which is used for application deployment (prod, </w:t>
+            </w:r>
+            <w:proofErr w:type="spellStart"/>
+            <w:r>
+              <w:t>dev,uat</w:t>
+            </w:r>
+            <w:proofErr w:type="spellEnd"/>
+            <w:r>
+              <w:t>)</w:t>
             </w:r>
           </w:p>
           <w:p>
@@ -471,7 +815,14 @@
         <w:rPr>
           <w:color w:val="00B050"/>
         </w:rPr>
-        <w:t xml:space="preserve">#Creates </w:t>
+        <w:t>#</w:t>
+      </w:r>
+      <w:proofErr w:type="gramStart"/>
+      <w:r>
+        <w:rPr>
+          <w:color w:val="00B050"/>
+        </w:rPr>
+        <w:t xml:space="preserve">Creates </w:t>
       </w:r>
       <w:r>
         <w:rPr>
@@ -479,14 +830,36 @@
         </w:rPr>
         <w:t xml:space="preserve"> project</w:t>
       </w:r>
+      <w:proofErr w:type="gramEnd"/>
       <w:r>
         <w:rPr>
           <w:color w:val="00B050"/>
         </w:rPr>
         <w:br/>
       </w:r>
-      <w:r>
-        <w:t>django-admin startproject &lt;project_name&gt;</w:t>
+      <w:proofErr w:type="spellStart"/>
+      <w:r>
+        <w:t>django</w:t>
+      </w:r>
+      <w:proofErr w:type="spellEnd"/>
+      <w:r>
+        <w:t xml:space="preserve">-admin </w:t>
+      </w:r>
+      <w:proofErr w:type="spellStart"/>
+      <w:r>
+        <w:t>startproject</w:t>
+      </w:r>
+      <w:proofErr w:type="spellEnd"/>
+      <w:r>
+        <w:t xml:space="preserve"> &lt;</w:t>
+      </w:r>
+      <w:proofErr w:type="spellStart"/>
+      <w:r>
+        <w:t>project_name</w:t>
+      </w:r>
+      <w:proofErr w:type="spellEnd"/>
+      <w:r>
+        <w:t>&gt;</w:t>
       </w:r>
     </w:p>
     <w:p>
@@ -506,8 +879,13 @@
         <w:br/>
       </w:r>
       <w:r>
-        <w:t>python manage.py runserver</w:t>
-      </w:r>
+        <w:t xml:space="preserve">python manage.py </w:t>
+      </w:r>
+      <w:proofErr w:type="spellStart"/>
+      <w:r>
+        <w:t>runserver</w:t>
+      </w:r>
+      <w:proofErr w:type="spellEnd"/>
     </w:p>
     <w:p>
       <w:pPr>
@@ -543,14 +921,23 @@
           <w:szCs w:val="28"/>
         </w:rPr>
       </w:pPr>
+      <w:proofErr w:type="spellStart"/>
       <w:r>
         <w:rPr>
           <w:b/>
           <w:sz w:val="28"/>
           <w:szCs w:val="28"/>
         </w:rPr>
-        <w:lastRenderedPageBreak/>
-        <w:t xml:space="preserve">Django </w:t>
+        <w:t>Django</w:t>
+      </w:r>
+      <w:proofErr w:type="spellEnd"/>
+      <w:r>
+        <w:rPr>
+          <w:b/>
+          <w:sz w:val="28"/>
+          <w:szCs w:val="28"/>
+        </w:rPr>
+        <w:t xml:space="preserve"> </w:t>
       </w:r>
       <w:r>
         <w:rPr>
@@ -652,7 +1039,15 @@
               <w:t>__init__.py</w:t>
             </w:r>
             <w:r>
-              <w:t xml:space="preserve"> = Blank python file that defines the whole dir as a Package</w:t>
+              <w:t xml:space="preserve"> = Blank python file that defines the whole </w:t>
+            </w:r>
+            <w:proofErr w:type="spellStart"/>
+            <w:r>
+              <w:t>dir</w:t>
+            </w:r>
+            <w:proofErr w:type="spellEnd"/>
+            <w:r>
+              <w:t xml:space="preserve"> as a Package</w:t>
             </w:r>
           </w:p>
           <w:p>
@@ -672,7 +1067,15 @@
               <w:t>Admin.py</w:t>
             </w:r>
             <w:r>
-              <w:t xml:space="preserve"> =registers Models, where a auto Admin interface is built automatically</w:t>
+              <w:t xml:space="preserve"> =registers Models, where </w:t>
+            </w:r>
+            <w:proofErr w:type="spellStart"/>
+            <w:r>
+              <w:t>a</w:t>
+            </w:r>
+            <w:proofErr w:type="spellEnd"/>
+            <w:r>
+              <w:t xml:space="preserve"> auto Admin interface is built automatically</w:t>
             </w:r>
           </w:p>
           <w:p>
@@ -794,15 +1197,45 @@
         <w:rPr>
           <w:color w:val="00B050"/>
         </w:rPr>
-        <w:t>#To create an application inside the created server</w:t>
-      </w:r>
-    </w:p>
-    <w:p>
-      <w:pPr>
-        <w:spacing w:before="40" w:after="80" w:line="240" w:lineRule="auto"/>
-      </w:pPr>
-      <w:r>
-        <w:t>Python manage.py startapp &lt;app_name&gt;</w:t>
+        <w:t>#</w:t>
+      </w:r>
+      <w:proofErr w:type="gramStart"/>
+      <w:r>
+        <w:rPr>
+          <w:color w:val="00B050"/>
+        </w:rPr>
+        <w:t>To</w:t>
+      </w:r>
+      <w:proofErr w:type="gramEnd"/>
+      <w:r>
+        <w:rPr>
+          <w:color w:val="00B050"/>
+        </w:rPr>
+        <w:t xml:space="preserve"> create an application inside the created server</w:t>
+      </w:r>
+    </w:p>
+    <w:p>
+      <w:pPr>
+        <w:spacing w:before="40" w:after="80" w:line="240" w:lineRule="auto"/>
+      </w:pPr>
+      <w:r>
+        <w:t xml:space="preserve">Python manage.py </w:t>
+      </w:r>
+      <w:proofErr w:type="spellStart"/>
+      <w:r>
+        <w:t>startapp</w:t>
+      </w:r>
+      <w:proofErr w:type="spellEnd"/>
+      <w:r>
+        <w:t xml:space="preserve"> &lt;</w:t>
+      </w:r>
+      <w:proofErr w:type="spellStart"/>
+      <w:r>
+        <w:t>app_name</w:t>
+      </w:r>
+      <w:proofErr w:type="spellEnd"/>
+      <w:r>
+        <w:t>&gt;</w:t>
       </w:r>
     </w:p>
     <w:p>
@@ -865,7 +1298,23 @@
         <w:spacing w:before="40" w:after="80" w:line="240" w:lineRule="auto"/>
       </w:pPr>
       <w:r>
-        <w:t>Python manage.py makemigrations &lt;app_name&gt;</w:t>
+        <w:t xml:space="preserve">Python manage.py </w:t>
+      </w:r>
+      <w:proofErr w:type="spellStart"/>
+      <w:r>
+        <w:t>makemigrations</w:t>
+      </w:r>
+      <w:proofErr w:type="spellEnd"/>
+      <w:r>
+        <w:t xml:space="preserve"> &lt;</w:t>
+      </w:r>
+      <w:proofErr w:type="spellStart"/>
+      <w:r>
+        <w:t>app_name</w:t>
+      </w:r>
+      <w:proofErr w:type="spellEnd"/>
+      <w:r>
+        <w:t>&gt;</w:t>
       </w:r>
     </w:p>
     <w:p>
@@ -882,6 +1331,7 @@
           <w:szCs w:val="28"/>
         </w:rPr>
       </w:pPr>
+      <w:proofErr w:type="gramStart"/>
       <w:r>
         <w:rPr>
           <w:b/>
@@ -890,6 +1340,7 @@
         </w:rPr>
         <w:t>Registering into ADMIN all Models/Classes into viewing/managing DB objects.</w:t>
       </w:r>
+      <w:proofErr w:type="gramEnd"/>
     </w:p>
     <w:p>
       <w:pPr>
@@ -905,12 +1356,7 @@
         <w:t>.py, use the</w:t>
       </w:r>
       <w:r>
-        <w:t xml:space="preserve"> </w:t>
-      </w:r>
-      <w:bookmarkStart w:id="0" w:name="_GoBack"/>
-      <w:bookmarkEnd w:id="0"/>
-      <w:r>
-        <w:t>code</w:t>
+        <w:t xml:space="preserve"> code</w:t>
       </w:r>
       <w:r>
         <w:t xml:space="preserve"> line below:</w:t>
@@ -925,21 +1371,42 @@
         </w:numPr>
         <w:spacing w:before="40" w:after="80" w:line="240" w:lineRule="auto"/>
       </w:pPr>
-      <w:r>
-        <w:t>Admin.site.register(Model_NAME)</w:t>
-      </w:r>
-    </w:p>
-    <w:p>
-      <w:pPr>
-        <w:spacing w:before="40" w:after="80" w:line="240" w:lineRule="auto"/>
-      </w:pPr>
-    </w:p>
-    <w:p>
-      <w:pPr>
-        <w:spacing w:before="40" w:after="80" w:line="240" w:lineRule="auto"/>
-      </w:pPr>
-      <w:r>
-        <w:t>Creating super user, via conda CMD, for the first user to be created, later can be done via Admin screen.</w:t>
+      <w:proofErr w:type="spellStart"/>
+      <w:r>
+        <w:t>Admin.site.register</w:t>
+      </w:r>
+      <w:proofErr w:type="spellEnd"/>
+      <w:r>
+        <w:t>(</w:t>
+      </w:r>
+      <w:proofErr w:type="spellStart"/>
+      <w:r>
+        <w:t>Model_NAME</w:t>
+      </w:r>
+      <w:proofErr w:type="spellEnd"/>
+      <w:r>
+        <w:t>)</w:t>
+      </w:r>
+    </w:p>
+    <w:p>
+      <w:pPr>
+        <w:spacing w:before="40" w:after="80" w:line="240" w:lineRule="auto"/>
+      </w:pPr>
+    </w:p>
+    <w:p>
+      <w:pPr>
+        <w:spacing w:before="40" w:after="80" w:line="240" w:lineRule="auto"/>
+      </w:pPr>
+      <w:r>
+        <w:t xml:space="preserve">Creating super user, via </w:t>
+      </w:r>
+      <w:proofErr w:type="spellStart"/>
+      <w:r>
+        <w:t>conda</w:t>
+      </w:r>
+      <w:proofErr w:type="spellEnd"/>
+      <w:r>
+        <w:t xml:space="preserve"> CMD, for the first user to be created, later can be done via Admin screen.</w:t>
       </w:r>
     </w:p>
     <w:p>
@@ -952,8 +1419,13 @@
         <w:spacing w:before="40" w:after="80" w:line="240" w:lineRule="auto"/>
       </w:pPr>
       <w:r>
-        <w:t>Python manage.py createsuperuser</w:t>
-      </w:r>
+        <w:t xml:space="preserve">Python manage.py </w:t>
+      </w:r>
+      <w:proofErr w:type="spellStart"/>
+      <w:r>
+        <w:t>createsuperuser</w:t>
+      </w:r>
+      <w:proofErr w:type="spellEnd"/>
     </w:p>
     <w:p>
       <w:pPr>
@@ -980,7 +1452,25 @@
           <w:sz w:val="28"/>
           <w:szCs w:val="28"/>
         </w:rPr>
-        <w:t>Creating and configuring a Django project</w:t>
+        <w:t xml:space="preserve">Creating and configuring a </w:t>
+      </w:r>
+      <w:proofErr w:type="spellStart"/>
+      <w:r>
+        <w:rPr>
+          <w:b/>
+          <w:sz w:val="28"/>
+          <w:szCs w:val="28"/>
+        </w:rPr>
+        <w:t>Django</w:t>
+      </w:r>
+      <w:proofErr w:type="spellEnd"/>
+      <w:r>
+        <w:rPr>
+          <w:b/>
+          <w:sz w:val="28"/>
+          <w:szCs w:val="28"/>
+        </w:rPr>
+        <w:t xml:space="preserve"> project</w:t>
       </w:r>
     </w:p>
     <w:p>
@@ -1003,21 +1493,50 @@
         </w:numPr>
         <w:spacing w:before="40" w:after="80" w:line="240" w:lineRule="auto"/>
       </w:pPr>
-      <w:r>
-        <w:t>django-admin startproject &lt;project_name&gt;</w:t>
-      </w:r>
-    </w:p>
-    <w:p>
-      <w:pPr>
-        <w:spacing w:before="40" w:after="80" w:line="240" w:lineRule="auto"/>
-      </w:pPr>
-    </w:p>
-    <w:p>
-      <w:pPr>
-        <w:spacing w:before="40" w:after="80" w:line="240" w:lineRule="auto"/>
-      </w:pPr>
-      <w:r>
-        <w:t>A file structure will be created as listed below. You will need to create an application in order to start a web system, a project may have many applications.</w:t>
+      <w:proofErr w:type="spellStart"/>
+      <w:r>
+        <w:t>django</w:t>
+      </w:r>
+      <w:proofErr w:type="spellEnd"/>
+      <w:r>
+        <w:t xml:space="preserve">-admin </w:t>
+      </w:r>
+      <w:proofErr w:type="spellStart"/>
+      <w:r>
+        <w:t>startproject</w:t>
+      </w:r>
+      <w:proofErr w:type="spellEnd"/>
+      <w:r>
+        <w:t xml:space="preserve"> &lt;</w:t>
+      </w:r>
+      <w:proofErr w:type="spellStart"/>
+      <w:r>
+        <w:t>project_name</w:t>
+      </w:r>
+      <w:proofErr w:type="spellEnd"/>
+      <w:r>
+        <w:t>&gt;</w:t>
+      </w:r>
+    </w:p>
+    <w:p>
+      <w:pPr>
+        <w:spacing w:before="40" w:after="80" w:line="240" w:lineRule="auto"/>
+      </w:pPr>
+    </w:p>
+    <w:p>
+      <w:pPr>
+        <w:spacing w:before="40" w:after="80" w:line="240" w:lineRule="auto"/>
+      </w:pPr>
+      <w:r>
+        <w:t xml:space="preserve">A file structure will be created as listed below. You will need to create an application in order to start a web </w:t>
+      </w:r>
+      <w:proofErr w:type="gramStart"/>
+      <w:r>
+        <w:t>system,</w:t>
+      </w:r>
+      <w:proofErr w:type="gramEnd"/>
+      <w:r>
+        <w:t xml:space="preserve"> a project may have many applications.</w:t>
       </w:r>
     </w:p>
     <w:p>
@@ -1030,7 +1549,23 @@
         <w:spacing w:before="40" w:after="80" w:line="240" w:lineRule="auto"/>
       </w:pPr>
       <w:r>
-        <w:t>Python manage.py startapp &lt;app_name&gt;</w:t>
+        <w:t xml:space="preserve">Python manage.py </w:t>
+      </w:r>
+      <w:proofErr w:type="spellStart"/>
+      <w:r>
+        <w:t>startapp</w:t>
+      </w:r>
+      <w:proofErr w:type="spellEnd"/>
+      <w:r>
+        <w:t xml:space="preserve"> &lt;</w:t>
+      </w:r>
+      <w:proofErr w:type="spellStart"/>
+      <w:r>
+        <w:t>app_name</w:t>
+      </w:r>
+      <w:proofErr w:type="spellEnd"/>
+      <w:r>
+        <w:t>&gt;</w:t>
       </w:r>
     </w:p>
     <w:p>
@@ -1069,7 +1604,6 @@
         <w:spacing w:before="40" w:after="80" w:line="240" w:lineRule="auto"/>
       </w:pPr>
       <w:r>
-        <w:lastRenderedPageBreak/>
         <w:t>This defines the static folder for CSS/JS/ etc. Variable must be the same as STATI_FILES_DIR</w:t>
       </w:r>
     </w:p>

</xml_diff>